<commit_message>
Doc arrumada, e fluxograma anexado
</commit_message>
<xml_diff>
--- a/Documentação/SIXSOLUCION - Documentação finalizada.docx
+++ b/Documentação/SIXSOLUCION - Documentação finalizada.docx
@@ -1342,7 +1342,7 @@
           <w:rFonts w:ascii="Arial" w:eastAsia="Arial" w:hAnsi="Arial" w:cs="Arial"/>
           <w:sz w:val="24"/>
         </w:rPr>
-        <w:tab/>
+        <w:t xml:space="preserve">          </w:t>
       </w:r>
       <w:r>
         <w:rPr>
@@ -1357,17 +1357,22 @@
         <w:spacing w:line="276" w:lineRule="auto"/>
         <w:jc w:val="both"/>
         <w:rPr>
-          <w:rFonts w:ascii="Arial" w:eastAsia="Arial" w:hAnsi="Arial" w:cs="Arial"/>
-          <w:sz w:val="24"/>
-        </w:rPr>
-      </w:pPr>
+          <w:rFonts w:ascii="Calibri" w:eastAsia="Calibri" w:hAnsi="Calibri" w:cs="Calibri"/>
+        </w:rPr>
+      </w:pPr>
+      <w:r>
+        <w:rPr>
+          <w:rFonts w:ascii="Arial" w:eastAsia="Arial" w:hAnsi="Arial" w:cs="Arial"/>
+          <w:sz w:val="24"/>
+        </w:rPr>
+        <w:t xml:space="preserve">          </w:t>
+      </w:r>
       <w:r>
         <w:rPr>
           <w:rFonts w:ascii="Arial" w:eastAsia="Arial" w:hAnsi="Arial" w:cs="Arial"/>
           <w:color w:val="000000"/>
           <w:sz w:val="24"/>
         </w:rPr>
-        <w:tab/>
         <w:t>A preocupação com a saúde vem impulsionando o mercado de alimentos orgânicos ano após ano, isso é um fato que se fortaleceu com a pandemia. Uma pesquisa feita pela Associação de Promoção dos Orgânicos (</w:t>
       </w:r>
       <w:proofErr w:type="spellStart"/>
@@ -1386,35 +1391,65 @@
           <w:color w:val="000000"/>
           <w:sz w:val="24"/>
         </w:rPr>
-        <w:t xml:space="preserve">) aponta que houve um aumento de 44,5% no consumo de produtos orgânicos durante os sete primeiros meses da pandemia de Covid-19. </w:t>
-      </w:r>
-      <w:r>
-        <w:rPr>
-          <w:rFonts w:ascii="Calibri" w:eastAsia="Calibri" w:hAnsi="Calibri" w:cs="Calibri"/>
-        </w:rPr>
-        <w:br/>
-      </w:r>
-      <w:r>
-        <w:rPr>
-          <w:rFonts w:ascii="Arial" w:eastAsia="Arial" w:hAnsi="Arial" w:cs="Arial"/>
-          <w:sz w:val="24"/>
-        </w:rPr>
-        <w:t xml:space="preserve">Apesar da maior parte do cultivo de tomate ainda ser realizado em campo e com defensivos agrotóxicos, a produção em estufas tem se mostrado cada vez mais demandada por resultar em frutos maiores, com </w:t>
-      </w:r>
-      <w:r>
-        <w:rPr>
-          <w:rFonts w:ascii="Arial" w:eastAsia="Arial" w:hAnsi="Arial" w:cs="Arial"/>
-          <w:color w:val="202124"/>
-          <w:sz w:val="24"/>
-        </w:rPr>
-        <w:t xml:space="preserve">maior vida de prateleira, melhor sabor e maior valor de mercado. </w:t>
-      </w:r>
-      <w:r>
-        <w:rPr>
-          <w:rFonts w:ascii="Arial" w:eastAsia="Arial" w:hAnsi="Arial" w:cs="Arial"/>
-          <w:sz w:val="24"/>
-        </w:rPr>
-        <w:t>Sabemos que um hectare em estufa de plástico produz cerca de 230% a mais de tomates comparado ao plantio comum, e a estufa de vidro consegue ter 400% de maior produção, comparado também ao campo convencional.</w:t>
+        <w:t>) aponta que houve um aumento de 44,5% no consumo de produtos orgânicos durante os sete primeiros meses da pandemia de</w:t>
+      </w:r>
+      <w:r>
+        <w:rPr>
+          <w:rFonts w:ascii="Arial" w:eastAsia="Arial" w:hAnsi="Arial" w:cs="Arial"/>
+          <w:color w:val="000000"/>
+          <w:sz w:val="24"/>
+        </w:rPr>
+        <w:t xml:space="preserve"> </w:t>
+      </w:r>
+      <w:proofErr w:type="spellStart"/>
+      <w:r>
+        <w:rPr>
+          <w:rFonts w:ascii="Arial" w:eastAsia="Arial" w:hAnsi="Arial" w:cs="Arial"/>
+          <w:color w:val="000000"/>
+          <w:sz w:val="24"/>
+        </w:rPr>
+        <w:t>C</w:t>
+      </w:r>
+      <w:r>
+        <w:rPr>
+          <w:rFonts w:ascii="Arial" w:eastAsia="Arial" w:hAnsi="Arial" w:cs="Arial"/>
+          <w:color w:val="000000"/>
+          <w:sz w:val="24"/>
+        </w:rPr>
+        <w:t>ovid</w:t>
+      </w:r>
+      <w:proofErr w:type="spellEnd"/>
+      <w:r>
+        <w:rPr>
+          <w:rFonts w:ascii="Arial" w:eastAsia="Arial" w:hAnsi="Arial" w:cs="Arial"/>
+          <w:color w:val="000000"/>
+          <w:sz w:val="24"/>
+        </w:rPr>
+        <w:t xml:space="preserve"> </w:t>
+      </w:r>
+      <w:r>
+        <w:rPr>
+          <w:rFonts w:ascii="Arial" w:eastAsia="Arial" w:hAnsi="Arial" w:cs="Arial"/>
+          <w:color w:val="000000"/>
+          <w:sz w:val="24"/>
+        </w:rPr>
+        <w:t>-</w:t>
+      </w:r>
+      <w:r>
+        <w:rPr>
+          <w:rFonts w:ascii="Arial" w:eastAsia="Arial" w:hAnsi="Arial" w:cs="Arial"/>
+          <w:color w:val="000000"/>
+          <w:sz w:val="24"/>
+        </w:rPr>
+        <w:t xml:space="preserve"> </w:t>
+      </w:r>
+      <w:r>
+        <w:rPr>
+          <w:rFonts w:ascii="Arial" w:eastAsia="Arial" w:hAnsi="Arial" w:cs="Arial"/>
+          <w:color w:val="000000"/>
+          <w:sz w:val="24"/>
+        </w:rPr>
+        <w:t>19.</w:t>
       </w:r>
     </w:p>
     <w:p>
@@ -1428,11 +1463,69 @@
       </w:pPr>
       <w:r>
         <w:rPr>
-          <w:rFonts w:ascii="Arial" w:eastAsia="Arial" w:hAnsi="Arial" w:cs="Arial"/>
-          <w:sz w:val="24"/>
-        </w:rPr>
-        <w:tab/>
-        <w:t>Com o aumento e o consumo  da produção de hortaliças orgânicas, a produção de tomate orgânico não tem acompanhado esta demanda, isto ocorre, principalmente devido à dificuldade de controlar a temperatura e a umidade; O tomate é uma hortaliça muito exigente em relação ao clima, o solo e também em relação à dedicação do produtor, sendo que os cuidados com tal produto devem ser realizados de forma adequada e sempre no tempo correto. Quando uma ou mais das variáveis de temperatura e umidade, fogem do que é estabelecido como ideal, ou seja, a temperatura abaixo de 20°C e acima de 26°C, ou a umidade abaixo de 60% ou acima de 80%, os resultados são catastróficos em perda de grande parte da produção e, consequentemente, influência no valor final oferecido ao consumidor comum.</w:t>
+          <w:rFonts w:ascii="Calibri" w:eastAsia="Calibri" w:hAnsi="Calibri" w:cs="Calibri"/>
+        </w:rPr>
+        <w:t xml:space="preserve">          </w:t>
+      </w:r>
+      <w:r>
+        <w:rPr>
+          <w:rFonts w:ascii="Arial" w:eastAsia="Arial" w:hAnsi="Arial" w:cs="Arial"/>
+          <w:sz w:val="24"/>
+        </w:rPr>
+        <w:t xml:space="preserve">Apesar da maior parte do cultivo de tomate ainda ser realizado em campo e com defensivos agrotóxicos, a produção em estufas tem se mostrado cada vez mais demandada por resultar em frutos maiores, com </w:t>
+      </w:r>
+      <w:r>
+        <w:rPr>
+          <w:rFonts w:ascii="Arial" w:eastAsia="Arial" w:hAnsi="Arial" w:cs="Arial"/>
+          <w:color w:val="202124"/>
+          <w:sz w:val="24"/>
+        </w:rPr>
+        <w:t xml:space="preserve">maior vida de prateleira, melhor sabor e maior valor de mercado. </w:t>
+      </w:r>
+      <w:r>
+        <w:rPr>
+          <w:rFonts w:ascii="Arial" w:eastAsia="Arial" w:hAnsi="Arial" w:cs="Arial"/>
+          <w:sz w:val="24"/>
+        </w:rPr>
+        <w:t>Sabemos que um hectare em estufa de plástico produz cerca de 230% a mais de tomates comparado ao plantio comum, e a estufa de vidro consegue ter 400% de maior produção, comparado também ao campo convencional.</w:t>
+      </w:r>
+    </w:p>
+    <w:p>
+      <w:pPr>
+        <w:spacing w:line="276" w:lineRule="auto"/>
+        <w:jc w:val="both"/>
+        <w:rPr>
+          <w:rFonts w:ascii="Arial" w:eastAsia="Arial" w:hAnsi="Arial" w:cs="Arial"/>
+          <w:sz w:val="24"/>
+        </w:rPr>
+      </w:pPr>
+      <w:r>
+        <w:rPr>
+          <w:rFonts w:ascii="Arial" w:eastAsia="Arial" w:hAnsi="Arial" w:cs="Arial"/>
+          <w:sz w:val="24"/>
+        </w:rPr>
+        <w:t xml:space="preserve">        </w:t>
+      </w:r>
+      <w:r>
+        <w:rPr>
+          <w:rFonts w:ascii="Arial" w:eastAsia="Arial" w:hAnsi="Arial" w:cs="Arial"/>
+          <w:sz w:val="24"/>
+        </w:rPr>
+        <w:t>Com o aumento e o consumo  da produção de hortaliças orgânicas, a produção de tomate orgânico não tem acompanhado esta demanda, isto ocorre, principalmente devido à dificuldade de controlar a temperatura e a umidade; O tomate é uma hortaliça muito exigente em relação ao clima, o solo e também em relação à dedicação do produtor, sendo que os cuidados com tal produto</w:t>
+      </w:r>
+      <w:r>
+        <w:rPr>
+          <w:rFonts w:ascii="Arial" w:eastAsia="Arial" w:hAnsi="Arial" w:cs="Arial"/>
+          <w:sz w:val="24"/>
+        </w:rPr>
+        <w:t xml:space="preserve">, </w:t>
+      </w:r>
+      <w:r>
+        <w:rPr>
+          <w:rFonts w:ascii="Arial" w:eastAsia="Arial" w:hAnsi="Arial" w:cs="Arial"/>
+          <w:sz w:val="24"/>
+        </w:rPr>
+        <w:t>devem ser realizados de forma adequada e sempre no tempo correto. Quando uma ou mais das variáveis de temperatura e umidade, fogem do que é estabelecido como ideal, ou seja, a temperatura abaixo de 20°C e acima de 26°C, ou a umidade abaixo de 60% ou acima de 80%, os resultados são catastróficos em perda de grande parte da produção e, consequentemente, influência no valor final oferecido ao consumidor comum.</w:t>
       </w:r>
     </w:p>
     <w:p>
@@ -1532,7 +1625,6 @@
       </w:pPr>
       <w:bookmarkStart w:id="1" w:name="_Toc66016785"/>
       <w:r>
-        <w:lastRenderedPageBreak/>
         <w:t>Justificativa do Projeto:</w:t>
       </w:r>
       <w:bookmarkEnd w:id="1"/>
@@ -1569,8 +1661,6 @@
         </w:rPr>
         <w:t>s</w:t>
       </w:r>
-      <w:bookmarkStart w:id="2" w:name="_GoBack"/>
-      <w:bookmarkEnd w:id="2"/>
       <w:proofErr w:type="spellEnd"/>
       <w:r>
         <w:rPr>
@@ -1579,28 +1669,6 @@
         </w:rPr>
         <w:t xml:space="preserve"> busca aumentar os lucros totais dos clientes, automatizando a maneira de monitorar as estufas visando otimizar os processos. Para os agricultores, é interessante ter um software que esteja sempre atualizando as informações de temperatura e umidade pois assim fica mais fácil de evitar a perda de uma parte da safra e evitando essa perda, por consequência os lucros do cliente se tornariam maiores por ele possuir mais produtos a disposição da venda.</w:t>
       </w:r>
-    </w:p>
-    <w:p>
-      <w:pPr>
-        <w:spacing w:line="276" w:lineRule="auto"/>
-        <w:ind w:firstLine="360"/>
-        <w:jc w:val="both"/>
-        <w:rPr>
-          <w:rFonts w:ascii="Arial" w:eastAsia="Arial" w:hAnsi="Arial" w:cs="Arial"/>
-          <w:sz w:val="24"/>
-        </w:rPr>
-      </w:pPr>
-    </w:p>
-    <w:p>
-      <w:pPr>
-        <w:spacing w:line="276" w:lineRule="auto"/>
-        <w:ind w:firstLine="360"/>
-        <w:jc w:val="both"/>
-        <w:rPr>
-          <w:rFonts w:ascii="Arial" w:eastAsia="Arial" w:hAnsi="Arial" w:cs="Arial"/>
-          <w:sz w:val="24"/>
-        </w:rPr>
-      </w:pPr>
     </w:p>
     <w:p>
       <w:pPr>
@@ -1610,11 +1678,11 @@
           <w:numId w:val="17"/>
         </w:numPr>
       </w:pPr>
-      <w:bookmarkStart w:id="3" w:name="_Toc66016786"/>
+      <w:bookmarkStart w:id="2" w:name="_Toc66016786"/>
       <w:r>
         <w:t>Objetivo do projeto:</w:t>
       </w:r>
-      <w:bookmarkEnd w:id="3"/>
+      <w:bookmarkEnd w:id="2"/>
     </w:p>
     <w:p>
       <w:pPr>
@@ -1641,6 +1709,15 @@
         <w:rPr>
           <w:rFonts w:ascii="Arial" w:eastAsia="Arial" w:hAnsi="Arial" w:cs="Arial"/>
           <w:sz w:val="24"/>
+        </w:rPr>
+      </w:pPr>
+    </w:p>
+    <w:p>
+      <w:pPr>
+        <w:spacing w:line="276" w:lineRule="auto"/>
+        <w:rPr>
+          <w:rFonts w:ascii="Arial" w:eastAsia="Arial" w:hAnsi="Arial" w:cs="Arial"/>
+          <w:sz w:val="28"/>
         </w:rPr>
       </w:pPr>
     </w:p>
@@ -1778,12 +1855,12 @@
           <w:numId w:val="17"/>
         </w:numPr>
       </w:pPr>
-      <w:bookmarkStart w:id="4" w:name="_Toc66016787"/>
+      <w:bookmarkStart w:id="3" w:name="_Toc66016787"/>
       <w:r>
         <w:lastRenderedPageBreak/>
         <w:t>Backlog do Projeto:</w:t>
       </w:r>
-      <w:bookmarkEnd w:id="4"/>
+      <w:bookmarkEnd w:id="3"/>
     </w:p>
     <w:tbl>
       <w:tblPr>
@@ -1979,7 +2056,21 @@
                 <w:rFonts w:ascii="Arial" w:eastAsia="Arial" w:hAnsi="Arial" w:cs="Arial"/>
                 <w:sz w:val="24"/>
               </w:rPr>
-              <w:t>A exibição a cada 5 segundos em nosso site a temperatura e umidade do local.</w:t>
+              <w:t xml:space="preserve">A exibição a cada 5 </w:t>
+            </w:r>
+            <w:r>
+              <w:rPr>
+                <w:rFonts w:ascii="Arial" w:eastAsia="Arial" w:hAnsi="Arial" w:cs="Arial"/>
+                <w:sz w:val="24"/>
+              </w:rPr>
+              <w:t>minutos</w:t>
+            </w:r>
+            <w:r>
+              <w:rPr>
+                <w:rFonts w:ascii="Arial" w:eastAsia="Arial" w:hAnsi="Arial" w:cs="Arial"/>
+                <w:sz w:val="24"/>
+              </w:rPr>
+              <w:t xml:space="preserve"> em nosso site a temperatura e umidade do local.</w:t>
             </w:r>
           </w:p>
           <w:p>
@@ -2149,16 +2240,6 @@
                 <w:sz w:val="24"/>
               </w:rPr>
             </w:pPr>
-          </w:p>
-          <w:p>
-            <w:pPr>
-              <w:spacing w:after="0" w:line="276" w:lineRule="auto"/>
-              <w:jc w:val="center"/>
-              <w:rPr>
-                <w:rFonts w:ascii="Arial" w:eastAsia="Arial" w:hAnsi="Arial" w:cs="Arial"/>
-                <w:sz w:val="24"/>
-              </w:rPr>
-            </w:pPr>
             <w:r>
               <w:rPr>
                 <w:rFonts w:ascii="Arial" w:eastAsia="Arial" w:hAnsi="Arial" w:cs="Arial"/>
@@ -2580,6 +2661,8 @@
                 <w:rFonts w:ascii="Calibri" w:eastAsia="Calibri" w:hAnsi="Calibri" w:cs="Calibri"/>
               </w:rPr>
             </w:pPr>
+            <w:bookmarkStart w:id="4" w:name="_GoBack"/>
+            <w:bookmarkEnd w:id="4"/>
           </w:p>
         </w:tc>
         <w:tc>
@@ -3351,6 +3434,20 @@
         </w:rPr>
         <w:t>:</w:t>
       </w:r>
+    </w:p>
+    <w:p>
+      <w:pPr>
+        <w:spacing w:line="276" w:lineRule="auto"/>
+        <w:ind w:left="360"/>
+        <w:jc w:val="both"/>
+        <w:rPr>
+          <w:rFonts w:ascii="Arial" w:eastAsia="Arial" w:hAnsi="Arial" w:cs="Arial"/>
+          <w:b/>
+          <w:bCs/>
+          <w:sz w:val="32"/>
+          <w:szCs w:val="28"/>
+        </w:rPr>
+      </w:pPr>
     </w:p>
     <w:p>
       <w:pPr>
@@ -3562,32 +3659,6 @@
           <w:b/>
           <w:bCs/>
           <w:noProof/>
-          <w:sz w:val="32"/>
-          <w:szCs w:val="28"/>
-        </w:rPr>
-      </w:pPr>
-    </w:p>
-    <w:p>
-      <w:pPr>
-        <w:spacing w:line="276" w:lineRule="auto"/>
-        <w:jc w:val="both"/>
-        <w:rPr>
-          <w:rFonts w:ascii="Arial" w:eastAsia="Arial" w:hAnsi="Arial" w:cs="Arial"/>
-          <w:b/>
-          <w:bCs/>
-          <w:sz w:val="32"/>
-          <w:szCs w:val="28"/>
-        </w:rPr>
-      </w:pPr>
-    </w:p>
-    <w:p>
-      <w:pPr>
-        <w:spacing w:line="276" w:lineRule="auto"/>
-        <w:jc w:val="both"/>
-        <w:rPr>
-          <w:rFonts w:ascii="Arial" w:eastAsia="Arial" w:hAnsi="Arial" w:cs="Arial"/>
-          <w:b/>
-          <w:bCs/>
           <w:sz w:val="32"/>
           <w:szCs w:val="28"/>
         </w:rPr>
@@ -7422,7 +7493,7 @@
 </file>
 
 <file path=customXml/itemProps1.xml><?xml version="1.0" encoding="utf-8"?>
-<ds:datastoreItem xmlns:ds="http://schemas.openxmlformats.org/officeDocument/2006/customXml" ds:itemID="{36216EBE-4D86-4565-B212-314D01697A1F}">
+<ds:datastoreItem xmlns:ds="http://schemas.openxmlformats.org/officeDocument/2006/customXml" ds:itemID="{2C7A30B8-3444-46DD-AD1D-110215507CA5}">
   <ds:schemaRefs>
     <ds:schemaRef ds:uri="http://schemas.openxmlformats.org/officeDocument/2006/bibliography"/>
   </ds:schemaRefs>

</xml_diff>